<commit_message>
[V&V] Alterações e adequações nos templates de V&V
</commit_message>
<xml_diff>
--- a/Artefatos de Documentação/Processo Genérico/6-Verificacao e Validacao/Templates/Plano de Teste.docx
+++ b/Artefatos de Documentação/Processo Genérico/6-Verificacao e Validacao/Templates/Plano de Teste.docx
@@ -17,6 +17,7 @@
           <w:sz w:val="56"/>
         </w:rPr>
       </w:pPr>
+      <w:bookmarkStart w:id="0" w:name="_GoBack"/>
     </w:p>
     <w:p>
       <w:pPr>
@@ -560,29 +561,7 @@
                 <w:sz w:val="20"/>
                 <w:szCs w:val="20"/>
               </w:rPr>
-              <w:t>&lt;</w:t>
-            </w:r>
-            <w:proofErr w:type="gramStart"/>
-            <w:r>
-              <w:rPr>
-                <w:rFonts w:ascii="Times New Roman" w:eastAsia="Arial" w:hAnsi="Times New Roman" w:cs="Times New Roman"/>
-                <w:b/>
-                <w:color w:val="00B050"/>
-                <w:sz w:val="20"/>
-                <w:szCs w:val="20"/>
-              </w:rPr>
-              <w:t>dd</w:t>
-            </w:r>
-            <w:proofErr w:type="gramEnd"/>
-            <w:r>
-              <w:rPr>
-                <w:rFonts w:ascii="Times New Roman" w:eastAsia="Arial" w:hAnsi="Times New Roman" w:cs="Times New Roman"/>
-                <w:b/>
-                <w:color w:val="00B050"/>
-                <w:sz w:val="20"/>
-                <w:szCs w:val="20"/>
-              </w:rPr>
-              <w:t>/mm/aa&gt;</w:t>
+              <w:t>&lt;dd/mm/aa&gt;</w:t>
             </w:r>
           </w:p>
         </w:tc>
@@ -605,7 +584,6 @@
                 <w:szCs w:val="20"/>
               </w:rPr>
             </w:pPr>
-            <w:proofErr w:type="gramStart"/>
             <w:r>
               <w:rPr>
                 <w:rFonts w:ascii="Times New Roman" w:eastAsia="Arial" w:hAnsi="Times New Roman" w:cs="Times New Roman"/>
@@ -614,18 +592,7 @@
                 <w:sz w:val="20"/>
                 <w:szCs w:val="20"/>
               </w:rPr>
-              <w:t>&lt;Num</w:t>
-            </w:r>
-            <w:proofErr w:type="gramEnd"/>
-            <w:r>
-              <w:rPr>
-                <w:rFonts w:ascii="Times New Roman" w:eastAsia="Arial" w:hAnsi="Times New Roman" w:cs="Times New Roman"/>
-                <w:b/>
-                <w:color w:val="00B050"/>
-                <w:sz w:val="20"/>
-                <w:szCs w:val="20"/>
-              </w:rPr>
-              <w:t>&gt;</w:t>
+              <w:t>&lt;Num&gt;</w:t>
             </w:r>
           </w:p>
         </w:tc>
@@ -648,7 +615,6 @@
                 <w:szCs w:val="20"/>
               </w:rPr>
             </w:pPr>
-            <w:proofErr w:type="gramStart"/>
             <w:r>
               <w:rPr>
                 <w:rFonts w:ascii="Times New Roman" w:eastAsia="Arial" w:hAnsi="Times New Roman" w:cs="Times New Roman"/>
@@ -657,18 +623,7 @@
                 <w:sz w:val="20"/>
                 <w:szCs w:val="20"/>
               </w:rPr>
-              <w:t>&lt;Breve</w:t>
-            </w:r>
-            <w:proofErr w:type="gramEnd"/>
-            <w:r>
-              <w:rPr>
-                <w:rFonts w:ascii="Times New Roman" w:eastAsia="Arial" w:hAnsi="Times New Roman" w:cs="Times New Roman"/>
-                <w:b/>
-                <w:color w:val="00B050"/>
-                <w:sz w:val="20"/>
-                <w:szCs w:val="20"/>
-              </w:rPr>
-              <w:t xml:space="preserve"> descrição das alterações feitas&gt;</w:t>
+              <w:t>&lt;Breve descrição das alterações feitas&gt;</w:t>
             </w:r>
           </w:p>
         </w:tc>
@@ -1761,23 +1716,7 @@
           <w:rFonts w:ascii="Times New Roman" w:hAnsi="Times New Roman" w:cs="Times New Roman"/>
           <w:color w:val="00B050"/>
         </w:rPr>
-        <w:t>Identifique o (s) item (</w:t>
-      </w:r>
-      <w:proofErr w:type="spellStart"/>
-      <w:r>
-        <w:rPr>
-          <w:rFonts w:ascii="Times New Roman" w:hAnsi="Times New Roman" w:cs="Times New Roman"/>
-          <w:color w:val="00B050"/>
-        </w:rPr>
-        <w:t>ns</w:t>
-      </w:r>
-      <w:proofErr w:type="spellEnd"/>
-      <w:r>
-        <w:rPr>
-          <w:rFonts w:ascii="Times New Roman" w:hAnsi="Times New Roman" w:cs="Times New Roman"/>
-          <w:color w:val="00B050"/>
-        </w:rPr>
-        <w:t xml:space="preserve">) de teste (de software ou de sistema) que é (são) </w:t>
+        <w:t xml:space="preserve">Identifique o (s) item (ns) de teste (de software ou de sistema) que é (são) </w:t>
       </w:r>
       <w:r>
         <w:rPr>
@@ -2130,7 +2069,6 @@
         </w:rPr>
         <w:t>m (</w:t>
       </w:r>
-      <w:proofErr w:type="spellStart"/>
       <w:r>
         <w:rPr>
           <w:rFonts w:ascii="Times New Roman" w:hAnsi="Times New Roman" w:cs="Times New Roman"/>
@@ -2138,7 +2076,6 @@
         </w:rPr>
         <w:t>ns</w:t>
       </w:r>
-      <w:proofErr w:type="spellEnd"/>
       <w:r>
         <w:rPr>
           <w:rFonts w:ascii="Times New Roman" w:hAnsi="Times New Roman" w:cs="Times New Roman"/>
@@ -2184,7 +2121,6 @@
         </w:rPr>
         <w:t>m (</w:t>
       </w:r>
-      <w:proofErr w:type="spellStart"/>
       <w:r>
         <w:rPr>
           <w:rFonts w:ascii="Times New Roman" w:hAnsi="Times New Roman" w:cs="Times New Roman"/>
@@ -2192,7 +2128,6 @@
         </w:rPr>
         <w:t>ns</w:t>
       </w:r>
-      <w:proofErr w:type="spellEnd"/>
       <w:r>
         <w:rPr>
           <w:rFonts w:ascii="Times New Roman" w:hAnsi="Times New Roman" w:cs="Times New Roman"/>
@@ -4250,8 +4185,6 @@
         </w:rPr>
         <w:t xml:space="preserve"> Mé</w:t>
       </w:r>
-      <w:bookmarkStart w:id="0" w:name="_GoBack"/>
-      <w:bookmarkEnd w:id="0"/>
       <w:r>
         <w:rPr>
           <w:rFonts w:ascii="Times New Roman" w:hAnsi="Times New Roman" w:cs="Times New Roman"/>
@@ -4559,6 +4492,7 @@
         </w:rPr>
         <w:t xml:space="preserve"> &gt;</w:t>
       </w:r>
+      <w:bookmarkEnd w:id="0"/>
     </w:p>
     <w:sectPr>
       <w:footerReference w:type="default" r:id="rId8"/>
@@ -4641,7 +4575,7 @@
               <w:rFonts w:ascii="Arial" w:eastAsia="Arial" w:hAnsi="Arial" w:cs="Arial"/>
               <w:sz w:val="16"/>
             </w:rPr>
-            <w:t>Teste de [Nível]</w:t>
+            <w:t>Teste</w:t>
           </w:r>
         </w:p>
         <w:p>
@@ -4663,7 +4597,13 @@
             <w:rPr>
               <w:sz w:val="16"/>
             </w:rPr>
-            <w:t>28/4/2015</w:t>
+            <w:t>31/05</w:t>
+          </w:r>
+          <w:r>
+            <w:rPr>
+              <w:sz w:val="16"/>
+            </w:rPr>
+            <w:t>/2015</w:t>
           </w:r>
           <w:r>
             <w:rPr>
@@ -4676,7 +4616,7 @@
             <w:rPr>
               <w:sz w:val="16"/>
             </w:rPr>
-            <w:t>01:13:32</w:t>
+            <w:t>22:05:30</w:t>
           </w:r>
           <w:r>
             <w:rPr>
@@ -4716,7 +4656,7 @@
             <w:rPr>
               <w:noProof/>
             </w:rPr>
-            <w:t>7</w:t>
+            <w:t>1</w:t>
           </w:r>
           <w:r>
             <w:fldChar w:fldCharType="end"/>
@@ -5764,7 +5704,7 @@
 </file>
 
 <file path=customXml/itemProps1.xml><?xml version="1.0" encoding="utf-8"?>
-<ds:datastoreItem xmlns:ds="http://schemas.openxmlformats.org/officeDocument/2006/customXml" ds:itemID="{7F3D4258-F737-4E8B-9174-068AAF4CF54E}">
+<ds:datastoreItem xmlns:ds="http://schemas.openxmlformats.org/officeDocument/2006/customXml" ds:itemID="{E03EC418-A0A0-43D7-9319-F07F7A2E55D8}">
   <ds:schemaRefs>
     <ds:schemaRef ds:uri="http://schemas.openxmlformats.org/officeDocument/2006/bibliography"/>
   </ds:schemaRefs>

</xml_diff>

<commit_message>
[V&V] Correções gerais no processo genérico de V&V
Correções nos templates de V&V e adição do template "Registro de
Anomalia"
</commit_message>
<xml_diff>
--- a/Artefatos de Documentação/Processo Genérico/6-Verificacao e Validacao/Templates/Plano de Teste.docx
+++ b/Artefatos de Documentação/Processo Genérico/6-Verificacao e Validacao/Templates/Plano de Teste.docx
@@ -17,7 +17,6 @@
           <w:sz w:val="56"/>
         </w:rPr>
       </w:pPr>
-      <w:bookmarkStart w:id="0" w:name="_GoBack"/>
     </w:p>
     <w:p>
       <w:pPr>
@@ -561,7 +560,31 @@
                 <w:sz w:val="20"/>
                 <w:szCs w:val="20"/>
               </w:rPr>
-              <w:t>&lt;dd/mm/aa&gt;</w:t>
+              <w:t>&lt;</w:t>
+            </w:r>
+            <w:proofErr w:type="spellStart"/>
+            <w:proofErr w:type="gramStart"/>
+            <w:r>
+              <w:rPr>
+                <w:rFonts w:ascii="Times New Roman" w:eastAsia="Arial" w:hAnsi="Times New Roman" w:cs="Times New Roman"/>
+                <w:b/>
+                <w:color w:val="00B050"/>
+                <w:sz w:val="20"/>
+                <w:szCs w:val="20"/>
+              </w:rPr>
+              <w:t>dd</w:t>
+            </w:r>
+            <w:proofErr w:type="spellEnd"/>
+            <w:proofErr w:type="gramEnd"/>
+            <w:r>
+              <w:rPr>
+                <w:rFonts w:ascii="Times New Roman" w:eastAsia="Arial" w:hAnsi="Times New Roman" w:cs="Times New Roman"/>
+                <w:b/>
+                <w:color w:val="00B050"/>
+                <w:sz w:val="20"/>
+                <w:szCs w:val="20"/>
+              </w:rPr>
+              <w:t>/mm/aa&gt;</w:t>
             </w:r>
           </w:p>
         </w:tc>
@@ -584,6 +607,7 @@
                 <w:szCs w:val="20"/>
               </w:rPr>
             </w:pPr>
+            <w:proofErr w:type="gramStart"/>
             <w:r>
               <w:rPr>
                 <w:rFonts w:ascii="Times New Roman" w:eastAsia="Arial" w:hAnsi="Times New Roman" w:cs="Times New Roman"/>
@@ -592,7 +616,18 @@
                 <w:sz w:val="20"/>
                 <w:szCs w:val="20"/>
               </w:rPr>
-              <w:t>&lt;Num&gt;</w:t>
+              <w:t>&lt;Num</w:t>
+            </w:r>
+            <w:proofErr w:type="gramEnd"/>
+            <w:r>
+              <w:rPr>
+                <w:rFonts w:ascii="Times New Roman" w:eastAsia="Arial" w:hAnsi="Times New Roman" w:cs="Times New Roman"/>
+                <w:b/>
+                <w:color w:val="00B050"/>
+                <w:sz w:val="20"/>
+                <w:szCs w:val="20"/>
+              </w:rPr>
+              <w:t>&gt;</w:t>
             </w:r>
           </w:p>
         </w:tc>
@@ -615,6 +650,7 @@
                 <w:szCs w:val="20"/>
               </w:rPr>
             </w:pPr>
+            <w:proofErr w:type="gramStart"/>
             <w:r>
               <w:rPr>
                 <w:rFonts w:ascii="Times New Roman" w:eastAsia="Arial" w:hAnsi="Times New Roman" w:cs="Times New Roman"/>
@@ -623,7 +659,18 @@
                 <w:sz w:val="20"/>
                 <w:szCs w:val="20"/>
               </w:rPr>
-              <w:t>&lt;Breve descrição das alterações feitas&gt;</w:t>
+              <w:t>&lt;Breve</w:t>
+            </w:r>
+            <w:proofErr w:type="gramEnd"/>
+            <w:r>
+              <w:rPr>
+                <w:rFonts w:ascii="Times New Roman" w:eastAsia="Arial" w:hAnsi="Times New Roman" w:cs="Times New Roman"/>
+                <w:b/>
+                <w:color w:val="00B050"/>
+                <w:sz w:val="20"/>
+                <w:szCs w:val="20"/>
+              </w:rPr>
+              <w:t xml:space="preserve"> descrição das alterações feitas&gt;</w:t>
             </w:r>
           </w:p>
         </w:tc>
@@ -1716,7 +1763,23 @@
           <w:rFonts w:ascii="Times New Roman" w:hAnsi="Times New Roman" w:cs="Times New Roman"/>
           <w:color w:val="00B050"/>
         </w:rPr>
-        <w:t xml:space="preserve">Identifique o (s) item (ns) de teste (de software ou de sistema) que é (são) </w:t>
+        <w:t>Identifique o (s) item (</w:t>
+      </w:r>
+      <w:proofErr w:type="spellStart"/>
+      <w:r>
+        <w:rPr>
+          <w:rFonts w:ascii="Times New Roman" w:hAnsi="Times New Roman" w:cs="Times New Roman"/>
+          <w:color w:val="00B050"/>
+        </w:rPr>
+        <w:t>ns</w:t>
+      </w:r>
+      <w:proofErr w:type="spellEnd"/>
+      <w:r>
+        <w:rPr>
+          <w:rFonts w:ascii="Times New Roman" w:hAnsi="Times New Roman" w:cs="Times New Roman"/>
+          <w:color w:val="00B050"/>
+        </w:rPr>
+        <w:t xml:space="preserve">) de teste (de software ou de sistema) que é (são) </w:t>
       </w:r>
       <w:r>
         <w:rPr>
@@ -2069,6 +2132,7 @@
         </w:rPr>
         <w:t>m (</w:t>
       </w:r>
+      <w:proofErr w:type="spellStart"/>
       <w:r>
         <w:rPr>
           <w:rFonts w:ascii="Times New Roman" w:hAnsi="Times New Roman" w:cs="Times New Roman"/>
@@ -2076,6 +2140,7 @@
         </w:rPr>
         <w:t>ns</w:t>
       </w:r>
+      <w:proofErr w:type="spellEnd"/>
       <w:r>
         <w:rPr>
           <w:rFonts w:ascii="Times New Roman" w:hAnsi="Times New Roman" w:cs="Times New Roman"/>
@@ -2121,6 +2186,7 @@
         </w:rPr>
         <w:t>m (</w:t>
       </w:r>
+      <w:proofErr w:type="spellStart"/>
       <w:r>
         <w:rPr>
           <w:rFonts w:ascii="Times New Roman" w:hAnsi="Times New Roman" w:cs="Times New Roman"/>
@@ -2128,6 +2194,7 @@
         </w:rPr>
         <w:t>ns</w:t>
       </w:r>
+      <w:proofErr w:type="spellEnd"/>
       <w:r>
         <w:rPr>
           <w:rFonts w:ascii="Times New Roman" w:hAnsi="Times New Roman" w:cs="Times New Roman"/>
@@ -3817,62 +3884,8 @@
         </w:rPr>
         <w:t>Cronogramas</w:t>
       </w:r>
-      <w:r>
-        <w:rPr>
-          <w:rFonts w:ascii="Times New Roman" w:hAnsi="Times New Roman" w:cs="Times New Roman"/>
-          <w:b/>
-          <w:color w:val="000000" w:themeColor="text1"/>
-        </w:rPr>
-        <w:t>, estimat</w:t>
-      </w:r>
-      <w:r>
-        <w:rPr>
-          <w:rFonts w:ascii="Times New Roman" w:hAnsi="Times New Roman" w:cs="Times New Roman"/>
-          <w:b/>
-          <w:color w:val="000000" w:themeColor="text1"/>
-        </w:rPr>
-        <w:t>ivas e</w:t>
-      </w:r>
-      <w:r>
-        <w:rPr>
-          <w:rFonts w:ascii="Times New Roman" w:hAnsi="Times New Roman" w:cs="Times New Roman"/>
-          <w:b/>
-          <w:color w:val="000000" w:themeColor="text1"/>
-        </w:rPr>
-        <w:t xml:space="preserve"> c</w:t>
-      </w:r>
-      <w:r>
-        <w:rPr>
-          <w:rFonts w:ascii="Times New Roman" w:hAnsi="Times New Roman" w:cs="Times New Roman"/>
-          <w:b/>
-          <w:color w:val="000000" w:themeColor="text1"/>
-        </w:rPr>
-        <w:t>u</w:t>
-      </w:r>
-      <w:r>
-        <w:rPr>
-          <w:rFonts w:ascii="Times New Roman" w:hAnsi="Times New Roman" w:cs="Times New Roman"/>
-          <w:b/>
-          <w:color w:val="000000" w:themeColor="text1"/>
-        </w:rPr>
-        <w:t>st</w:t>
-      </w:r>
-      <w:r>
-        <w:rPr>
-          <w:rFonts w:ascii="Times New Roman" w:hAnsi="Times New Roman" w:cs="Times New Roman"/>
-          <w:b/>
-          <w:color w:val="000000" w:themeColor="text1"/>
-        </w:rPr>
-        <w:t>o</w:t>
-      </w:r>
-      <w:r>
-        <w:rPr>
-          <w:rFonts w:ascii="Times New Roman" w:hAnsi="Times New Roman" w:cs="Times New Roman"/>
-          <w:b/>
-          <w:color w:val="000000" w:themeColor="text1"/>
-        </w:rPr>
-        <w:t>s</w:t>
-      </w:r>
+      <w:bookmarkStart w:id="0" w:name="_GoBack"/>
+      <w:bookmarkEnd w:id="0"/>
     </w:p>
     <w:p>
       <w:pPr>
@@ -3937,6 +3950,134 @@
     </w:p>
     <w:p>
       <w:pPr>
+        <w:pStyle w:val="Ttulo1"/>
+        <w:jc w:val="both"/>
+        <w:rPr>
+          <w:rFonts w:ascii="Times New Roman" w:hAnsi="Times New Roman" w:cs="Times New Roman"/>
+          <w:b/>
+          <w:color w:val="000000" w:themeColor="text1"/>
+        </w:rPr>
+      </w:pPr>
+      <w:r>
+        <w:rPr>
+          <w:rFonts w:ascii="Times New Roman" w:hAnsi="Times New Roman" w:cs="Times New Roman"/>
+          <w:b/>
+          <w:color w:val="000000" w:themeColor="text1"/>
+        </w:rPr>
+        <w:t>4. Ge</w:t>
+      </w:r>
+      <w:r>
+        <w:rPr>
+          <w:rFonts w:ascii="Times New Roman" w:hAnsi="Times New Roman" w:cs="Times New Roman"/>
+          <w:b/>
+          <w:color w:val="000000" w:themeColor="text1"/>
+        </w:rPr>
+        <w:t>ral</w:t>
+      </w:r>
+    </w:p>
+    <w:p>
+      <w:pPr>
+        <w:jc w:val="both"/>
+      </w:pPr>
+    </w:p>
+    <w:p>
+      <w:pPr>
+        <w:ind w:firstLine="708"/>
+        <w:jc w:val="both"/>
+        <w:rPr>
+          <w:rFonts w:ascii="Times New Roman" w:hAnsi="Times New Roman" w:cs="Times New Roman"/>
+          <w:color w:val="00B050"/>
+        </w:rPr>
+      </w:pPr>
+      <w:r>
+        <w:rPr>
+          <w:rFonts w:ascii="Times New Roman" w:hAnsi="Times New Roman" w:cs="Times New Roman"/>
+          <w:color w:val="00B050"/>
+        </w:rPr>
+        <w:t>&lt;</w:t>
+      </w:r>
+      <w:r>
+        <w:rPr>
+          <w:rFonts w:ascii="Times New Roman" w:hAnsi="Times New Roman" w:cs="Times New Roman"/>
+          <w:color w:val="00B050"/>
+        </w:rPr>
+        <w:t>. Apresente as seções subordinadas. Esta seção descreve os procedimentos de controle de qualidade, métricas, contém o glossário e uma descrição da frequência e do processo pelo qual o documento é revisto e re</w:t>
+      </w:r>
+      <w:r>
+        <w:rPr>
+          <w:rFonts w:ascii="Times New Roman" w:hAnsi="Times New Roman" w:cs="Times New Roman"/>
+          <w:color w:val="00B050"/>
+        </w:rPr>
+        <w:t>colocado</w:t>
+      </w:r>
+      <w:r>
+        <w:rPr>
+          <w:rFonts w:ascii="Times New Roman" w:hAnsi="Times New Roman" w:cs="Times New Roman"/>
+          <w:color w:val="00B050"/>
+        </w:rPr>
+        <w:t xml:space="preserve"> em </w:t>
+      </w:r>
+      <w:proofErr w:type="spellStart"/>
+      <w:r>
+        <w:rPr>
+          <w:rFonts w:ascii="Times New Roman" w:hAnsi="Times New Roman" w:cs="Times New Roman"/>
+          <w:color w:val="00B050"/>
+        </w:rPr>
+        <w:t>baseline</w:t>
+      </w:r>
+      <w:proofErr w:type="spellEnd"/>
+      <w:r>
+        <w:rPr>
+          <w:rFonts w:ascii="Times New Roman" w:hAnsi="Times New Roman" w:cs="Times New Roman"/>
+          <w:color w:val="00B050"/>
+        </w:rPr>
+        <w:t xml:space="preserve">. Também pode conter um </w:t>
+      </w:r>
+      <w:r>
+        <w:rPr>
+          <w:rFonts w:ascii="Times New Roman" w:hAnsi="Times New Roman" w:cs="Times New Roman"/>
+          <w:color w:val="00B050"/>
+        </w:rPr>
+        <w:t>histórico das mudan</w:t>
+      </w:r>
+      <w:r>
+        <w:rPr>
+          <w:rFonts w:ascii="Times New Roman" w:hAnsi="Times New Roman" w:cs="Times New Roman"/>
+          <w:color w:val="00B050"/>
+        </w:rPr>
+        <w:t>ças (data, razão para a mudança</w:t>
+      </w:r>
+      <w:r>
+        <w:rPr>
+          <w:rFonts w:ascii="Times New Roman" w:hAnsi="Times New Roman" w:cs="Times New Roman"/>
+          <w:color w:val="00B050"/>
+        </w:rPr>
+        <w:t xml:space="preserve"> e</w:t>
+      </w:r>
+      <w:r>
+        <w:rPr>
+          <w:rFonts w:ascii="Times New Roman" w:hAnsi="Times New Roman" w:cs="Times New Roman"/>
+          <w:color w:val="00B050"/>
+        </w:rPr>
+        <w:t xml:space="preserve"> o</w:t>
+      </w:r>
+      <w:r>
+        <w:rPr>
+          <w:rFonts w:ascii="Times New Roman" w:hAnsi="Times New Roman" w:cs="Times New Roman"/>
+          <w:color w:val="00B050"/>
+        </w:rPr>
+        <w:t xml:space="preserve"> que iniciou a mudança).</w:t>
+      </w:r>
+      <w:r>
+        <w:rPr>
+          <w:rFonts w:ascii="Times New Roman" w:hAnsi="Times New Roman" w:cs="Times New Roman"/>
+          <w:color w:val="00B050"/>
+        </w:rPr>
+        <w:t xml:space="preserve"> &gt;</w:t>
+      </w:r>
+    </w:p>
+    <w:p>
+      <w:pPr>
         <w:pStyle w:val="Ttulo2"/>
         <w:ind w:firstLine="708"/>
         <w:jc w:val="both"/>
@@ -3946,62 +4087,48 @@
           <w:color w:val="000000" w:themeColor="text1"/>
         </w:rPr>
       </w:pPr>
-      <w:r>
-        <w:rPr>
-          <w:rFonts w:ascii="Times New Roman" w:hAnsi="Times New Roman" w:cs="Times New Roman"/>
-          <w:b/>
-          <w:color w:val="000000" w:themeColor="text1"/>
-        </w:rPr>
-        <w:t>3.5</w:t>
-      </w:r>
-      <w:r>
-        <w:rPr>
-          <w:rFonts w:ascii="Times New Roman" w:hAnsi="Times New Roman" w:cs="Times New Roman"/>
-          <w:b/>
-          <w:color w:val="000000" w:themeColor="text1"/>
-        </w:rPr>
-        <w:t xml:space="preserve"> Risco (s) e</w:t>
-      </w:r>
-      <w:r>
-        <w:rPr>
-          <w:rFonts w:ascii="Times New Roman" w:hAnsi="Times New Roman" w:cs="Times New Roman"/>
-          <w:b/>
-          <w:color w:val="000000" w:themeColor="text1"/>
-        </w:rPr>
-        <w:t xml:space="preserve"> conting</w:t>
-      </w:r>
-      <w:r>
-        <w:rPr>
-          <w:rFonts w:ascii="Times New Roman" w:hAnsi="Times New Roman" w:cs="Times New Roman"/>
-          <w:b/>
-          <w:color w:val="000000" w:themeColor="text1"/>
-        </w:rPr>
-        <w:t>ê</w:t>
-      </w:r>
-      <w:r>
-        <w:rPr>
-          <w:rFonts w:ascii="Times New Roman" w:hAnsi="Times New Roman" w:cs="Times New Roman"/>
-          <w:b/>
-          <w:color w:val="000000" w:themeColor="text1"/>
-        </w:rPr>
-        <w:t>nc</w:t>
-      </w:r>
-      <w:r>
-        <w:rPr>
-          <w:rFonts w:ascii="Times New Roman" w:hAnsi="Times New Roman" w:cs="Times New Roman"/>
-          <w:b/>
-          <w:color w:val="000000" w:themeColor="text1"/>
-        </w:rPr>
-        <w:t xml:space="preserve">ia </w:t>
-      </w:r>
-      <w:r>
-        <w:rPr>
-          <w:rFonts w:ascii="Times New Roman" w:hAnsi="Times New Roman" w:cs="Times New Roman"/>
-          <w:b/>
-          <w:color w:val="000000" w:themeColor="text1"/>
-        </w:rPr>
-        <w:t>(s)</w:t>
-      </w:r>
+      <w:proofErr w:type="gramStart"/>
+      <w:r>
+        <w:rPr>
+          <w:rFonts w:ascii="Times New Roman" w:hAnsi="Times New Roman" w:cs="Times New Roman"/>
+          <w:b/>
+          <w:color w:val="000000" w:themeColor="text1"/>
+        </w:rPr>
+        <w:t>4.1</w:t>
+      </w:r>
+      <w:r>
+        <w:rPr>
+          <w:rFonts w:ascii="Times New Roman" w:hAnsi="Times New Roman" w:cs="Times New Roman"/>
+          <w:b/>
+          <w:color w:val="000000" w:themeColor="text1"/>
+        </w:rPr>
+        <w:t xml:space="preserve"> Mé</w:t>
+      </w:r>
+      <w:r>
+        <w:rPr>
+          <w:rFonts w:ascii="Times New Roman" w:hAnsi="Times New Roman" w:cs="Times New Roman"/>
+          <w:b/>
+          <w:color w:val="000000" w:themeColor="text1"/>
+        </w:rPr>
+        <w:t>tric</w:t>
+      </w:r>
+      <w:r>
+        <w:rPr>
+          <w:rFonts w:ascii="Times New Roman" w:hAnsi="Times New Roman" w:cs="Times New Roman"/>
+          <w:b/>
+          <w:color w:val="000000" w:themeColor="text1"/>
+        </w:rPr>
+        <w:t>a</w:t>
+      </w:r>
+      <w:r>
+        <w:rPr>
+          <w:rFonts w:ascii="Times New Roman" w:hAnsi="Times New Roman" w:cs="Times New Roman"/>
+          <w:b/>
+          <w:color w:val="000000" w:themeColor="text1"/>
+        </w:rPr>
+        <w:t>s</w:t>
+      </w:r>
+      <w:proofErr w:type="gramEnd"/>
     </w:p>
     <w:p>
       <w:pPr>
@@ -4022,133 +4149,7 @@
           <w:rFonts w:ascii="Times New Roman" w:hAnsi="Times New Roman" w:cs="Times New Roman"/>
           <w:color w:val="00B050"/>
         </w:rPr>
-        <w:t>&lt;</w:t>
-      </w:r>
-      <w:r>
-        <w:rPr>
-          <w:rFonts w:ascii="Times New Roman" w:hAnsi="Times New Roman" w:cs="Times New Roman"/>
-          <w:color w:val="00B050"/>
-        </w:rPr>
-        <w:t xml:space="preserve">. Identificar as questões de risco que podem afetar adversamente a conclusão bem-sucedida das atividades de teste planejadas. Especifique potencial impacto (s) de cada risco juntamente com o plano (s) de contingência para mitigar ou evitar o risco. O (s) risco (s) e a (s) contingência (s) que estiverem em curso no momento da terminação da primeira versão do documento podem mudar conforme o projeto continua e então podem ser rastreados em um documento separado (registro de riscos) que não está sob controle da terminação. </w:t>
-      </w:r>
-      <w:r>
-        <w:rPr>
-          <w:rFonts w:ascii="Times New Roman" w:hAnsi="Times New Roman" w:cs="Times New Roman"/>
-          <w:color w:val="00B050"/>
-        </w:rPr>
-        <w:t>&gt;</w:t>
-      </w:r>
-    </w:p>
-    <w:p>
-      <w:pPr>
-        <w:pStyle w:val="Ttulo1"/>
-        <w:jc w:val="both"/>
-        <w:rPr>
-          <w:rFonts w:ascii="Times New Roman" w:hAnsi="Times New Roman" w:cs="Times New Roman"/>
-          <w:b/>
-          <w:color w:val="000000" w:themeColor="text1"/>
-        </w:rPr>
-      </w:pPr>
-      <w:r>
-        <w:rPr>
-          <w:rFonts w:ascii="Times New Roman" w:hAnsi="Times New Roman" w:cs="Times New Roman"/>
-          <w:b/>
-          <w:color w:val="000000" w:themeColor="text1"/>
-        </w:rPr>
-        <w:t>4. Ge</w:t>
-      </w:r>
-      <w:r>
-        <w:rPr>
-          <w:rFonts w:ascii="Times New Roman" w:hAnsi="Times New Roman" w:cs="Times New Roman"/>
-          <w:b/>
-          <w:color w:val="000000" w:themeColor="text1"/>
-        </w:rPr>
-        <w:t>ral</w:t>
-      </w:r>
-    </w:p>
-    <w:p>
-      <w:pPr>
-        <w:jc w:val="both"/>
-      </w:pPr>
-    </w:p>
-    <w:p>
-      <w:pPr>
-        <w:ind w:firstLine="708"/>
-        <w:jc w:val="both"/>
-        <w:rPr>
-          <w:rFonts w:ascii="Times New Roman" w:hAnsi="Times New Roman" w:cs="Times New Roman"/>
-          <w:color w:val="00B050"/>
-        </w:rPr>
-      </w:pPr>
-      <w:r>
-        <w:rPr>
-          <w:rFonts w:ascii="Times New Roman" w:hAnsi="Times New Roman" w:cs="Times New Roman"/>
-          <w:color w:val="00B050"/>
-        </w:rPr>
-        <w:t>&lt;</w:t>
-      </w:r>
-      <w:r>
-        <w:rPr>
-          <w:rFonts w:ascii="Times New Roman" w:hAnsi="Times New Roman" w:cs="Times New Roman"/>
-          <w:color w:val="00B050"/>
-        </w:rPr>
-        <w:t>. Apresente as seções subordinadas. Esta seção descreve os procedimentos de controle de qualidade, métricas, contém o glossário e uma descrição da frequência e do processo pelo qual o documento é revisto e re</w:t>
-      </w:r>
-      <w:r>
-        <w:rPr>
-          <w:rFonts w:ascii="Times New Roman" w:hAnsi="Times New Roman" w:cs="Times New Roman"/>
-          <w:color w:val="00B050"/>
-        </w:rPr>
-        <w:t>colocado</w:t>
-      </w:r>
-      <w:r>
-        <w:rPr>
-          <w:rFonts w:ascii="Times New Roman" w:hAnsi="Times New Roman" w:cs="Times New Roman"/>
-          <w:color w:val="00B050"/>
-        </w:rPr>
-        <w:t xml:space="preserve"> em baseline</w:t>
-      </w:r>
-      <w:r>
-        <w:rPr>
-          <w:rFonts w:ascii="Times New Roman" w:hAnsi="Times New Roman" w:cs="Times New Roman"/>
-          <w:color w:val="00B050"/>
-        </w:rPr>
-        <w:t xml:space="preserve">. Também pode conter um </w:t>
-      </w:r>
-      <w:r>
-        <w:rPr>
-          <w:rFonts w:ascii="Times New Roman" w:hAnsi="Times New Roman" w:cs="Times New Roman"/>
-          <w:color w:val="00B050"/>
-        </w:rPr>
-        <w:t>histórico das mudan</w:t>
-      </w:r>
-      <w:r>
-        <w:rPr>
-          <w:rFonts w:ascii="Times New Roman" w:hAnsi="Times New Roman" w:cs="Times New Roman"/>
-          <w:color w:val="00B050"/>
-        </w:rPr>
-        <w:t>ças (data, razão para a mudança</w:t>
-      </w:r>
-      <w:r>
-        <w:rPr>
-          <w:rFonts w:ascii="Times New Roman" w:hAnsi="Times New Roman" w:cs="Times New Roman"/>
-          <w:color w:val="00B050"/>
-        </w:rPr>
-        <w:t xml:space="preserve"> e</w:t>
-      </w:r>
-      <w:r>
-        <w:rPr>
-          <w:rFonts w:ascii="Times New Roman" w:hAnsi="Times New Roman" w:cs="Times New Roman"/>
-          <w:color w:val="00B050"/>
-        </w:rPr>
-        <w:t xml:space="preserve"> o</w:t>
-      </w:r>
-      <w:r>
-        <w:rPr>
-          <w:rFonts w:ascii="Times New Roman" w:hAnsi="Times New Roman" w:cs="Times New Roman"/>
-          <w:color w:val="00B050"/>
-        </w:rPr>
-        <w:t xml:space="preserve"> que iniciou a mudança).</w:t>
+        <w:t>&lt;. Identificar as medidas específicas que serão coletadas, analisadas e relatadas. As métricas especificadas aqui são aquelas que só se aplicam a este nível de teste em particular. Esta pode ser uma referência ao local onde elas estão documentadas em sua totalidade, seja em um plano de garantia de qualidade ou como parte da documentação em um programa global de medição.</w:t>
       </w:r>
       <w:r>
         <w:rPr>
@@ -4175,39 +4176,15 @@
           <w:b/>
           <w:color w:val="000000" w:themeColor="text1"/>
         </w:rPr>
-        <w:t>4.1</w:t>
-      </w:r>
-      <w:r>
-        <w:rPr>
-          <w:rFonts w:ascii="Times New Roman" w:hAnsi="Times New Roman" w:cs="Times New Roman"/>
-          <w:b/>
-          <w:color w:val="000000" w:themeColor="text1"/>
-        </w:rPr>
-        <w:t xml:space="preserve"> Mé</w:t>
-      </w:r>
-      <w:r>
-        <w:rPr>
-          <w:rFonts w:ascii="Times New Roman" w:hAnsi="Times New Roman" w:cs="Times New Roman"/>
-          <w:b/>
-          <w:color w:val="000000" w:themeColor="text1"/>
-        </w:rPr>
-        <w:t>tric</w:t>
-      </w:r>
-      <w:r>
-        <w:rPr>
-          <w:rFonts w:ascii="Times New Roman" w:hAnsi="Times New Roman" w:cs="Times New Roman"/>
-          <w:b/>
-          <w:color w:val="000000" w:themeColor="text1"/>
-        </w:rPr>
-        <w:t>a</w:t>
-      </w:r>
-      <w:r>
-        <w:rPr>
-          <w:rFonts w:ascii="Times New Roman" w:hAnsi="Times New Roman" w:cs="Times New Roman"/>
-          <w:b/>
-          <w:color w:val="000000" w:themeColor="text1"/>
-        </w:rPr>
-        <w:t>s</w:t>
+        <w:t>4.2</w:t>
+      </w:r>
+      <w:r>
+        <w:rPr>
+          <w:rFonts w:ascii="Times New Roman" w:hAnsi="Times New Roman" w:cs="Times New Roman"/>
+          <w:b/>
+          <w:color w:val="000000" w:themeColor="text1"/>
+        </w:rPr>
+        <w:t xml:space="preserve"> Cobertura de Teste</w:t>
       </w:r>
     </w:p>
     <w:p>
@@ -4229,7 +4206,204 @@
           <w:rFonts w:ascii="Times New Roman" w:hAnsi="Times New Roman" w:cs="Times New Roman"/>
           <w:color w:val="00B050"/>
         </w:rPr>
-        <w:t>&lt;. Identificar as medidas específicas que serão coletadas, analisadas e relatadas. As métricas especificadas aqui são aquelas que só se aplicam a este nível de teste em particular. Esta pode ser uma referência ao local onde elas estão documentadas em sua totalidade, seja em um plano de garantia de qualidade ou como parte da documentação em um programa global de medição.</w:t>
+        <w:t>&lt;. Especifique o</w:t>
+      </w:r>
+      <w:r>
+        <w:rPr>
+          <w:rFonts w:ascii="Times New Roman" w:hAnsi="Times New Roman" w:cs="Times New Roman"/>
+          <w:color w:val="00B050"/>
+        </w:rPr>
+        <w:t xml:space="preserve"> (s)</w:t>
+      </w:r>
+      <w:r>
+        <w:rPr>
+          <w:rFonts w:ascii="Times New Roman" w:hAnsi="Times New Roman" w:cs="Times New Roman"/>
+          <w:color w:val="00B050"/>
+        </w:rPr>
+        <w:t xml:space="preserve"> r</w:t>
+      </w:r>
+      <w:r>
+        <w:rPr>
+          <w:rFonts w:ascii="Times New Roman" w:hAnsi="Times New Roman" w:cs="Times New Roman"/>
+          <w:color w:val="00B050"/>
+        </w:rPr>
+        <w:t>equisito (s) para a cobertura de</w:t>
+      </w:r>
+      <w:r>
+        <w:rPr>
+          <w:rFonts w:ascii="Times New Roman" w:hAnsi="Times New Roman" w:cs="Times New Roman"/>
+          <w:color w:val="00B050"/>
+        </w:rPr>
+        <w:t xml:space="preserve"> teste. A cobertura de teste é uma indicação do grau em que o item d</w:t>
+      </w:r>
+      <w:r>
+        <w:rPr>
+          <w:rFonts w:ascii="Times New Roman" w:hAnsi="Times New Roman" w:cs="Times New Roman"/>
+          <w:color w:val="00B050"/>
+        </w:rPr>
+        <w:t>e teste foi atingido ou "coberto</w:t>
+      </w:r>
+      <w:r>
+        <w:rPr>
+          <w:rFonts w:ascii="Times New Roman" w:hAnsi="Times New Roman" w:cs="Times New Roman"/>
+          <w:color w:val="00B050"/>
+        </w:rPr>
+        <w:t>" pelos c</w:t>
+      </w:r>
+      <w:r>
+        <w:rPr>
+          <w:rFonts w:ascii="Times New Roman" w:hAnsi="Times New Roman" w:cs="Times New Roman"/>
+          <w:color w:val="00B050"/>
+        </w:rPr>
+        <w:t xml:space="preserve">asos de teste, incluindo </w:t>
+      </w:r>
+      <w:r>
+        <w:rPr>
+          <w:rFonts w:ascii="Times New Roman" w:hAnsi="Times New Roman" w:cs="Times New Roman"/>
+          <w:color w:val="00B050"/>
+        </w:rPr>
+        <w:t xml:space="preserve">amplitude e profundidade. O tipo de cobertura que é relevante varia com </w:t>
+      </w:r>
+      <w:r>
+        <w:rPr>
+          <w:rFonts w:ascii="Times New Roman" w:hAnsi="Times New Roman" w:cs="Times New Roman"/>
+          <w:color w:val="00B050"/>
+        </w:rPr>
+        <w:t>o</w:t>
+      </w:r>
+      <w:r>
+        <w:rPr>
+          <w:rFonts w:ascii="Times New Roman" w:hAnsi="Times New Roman" w:cs="Times New Roman"/>
+          <w:b/>
+          <w:color w:val="FF0000"/>
+        </w:rPr>
+        <w:t xml:space="preserve"> </w:t>
+      </w:r>
+      <w:r>
+        <w:rPr>
+          <w:rFonts w:ascii="Times New Roman" w:hAnsi="Times New Roman" w:cs="Times New Roman"/>
+          <w:color w:val="00B050"/>
+        </w:rPr>
+        <w:t>tipo de teste</w:t>
+      </w:r>
+      <w:r>
+        <w:rPr>
+          <w:rFonts w:ascii="Times New Roman" w:hAnsi="Times New Roman" w:cs="Times New Roman"/>
+          <w:color w:val="00B050"/>
+        </w:rPr>
+        <w:t xml:space="preserve">. </w:t>
+      </w:r>
+      <w:r>
+        <w:rPr>
+          <w:rFonts w:ascii="Times New Roman" w:hAnsi="Times New Roman" w:cs="Times New Roman"/>
+          <w:color w:val="00B050"/>
+        </w:rPr>
+        <w:t>Por exemplo,</w:t>
+      </w:r>
+      <w:r>
+        <w:rPr>
+          <w:rFonts w:ascii="Times New Roman" w:hAnsi="Times New Roman" w:cs="Times New Roman"/>
+          <w:color w:val="00B050"/>
+        </w:rPr>
+        <w:t xml:space="preserve"> </w:t>
+      </w:r>
+      <w:r>
+        <w:rPr>
+          <w:rFonts w:ascii="Times New Roman" w:hAnsi="Times New Roman" w:cs="Times New Roman"/>
+          <w:color w:val="00B050"/>
+        </w:rPr>
+        <w:t xml:space="preserve">uma </w:t>
+      </w:r>
+      <w:r>
+        <w:rPr>
+          <w:rFonts w:ascii="Times New Roman" w:hAnsi="Times New Roman" w:cs="Times New Roman"/>
+          <w:color w:val="00B050"/>
+        </w:rPr>
+        <w:t xml:space="preserve">cobertura de teste </w:t>
+      </w:r>
+      <w:r>
+        <w:rPr>
+          <w:rFonts w:ascii="Times New Roman" w:hAnsi="Times New Roman" w:cs="Times New Roman"/>
+          <w:color w:val="00B050"/>
+        </w:rPr>
+        <w:t xml:space="preserve">de unidade </w:t>
+      </w:r>
+      <w:r>
+        <w:rPr>
+          <w:rFonts w:ascii="Times New Roman" w:hAnsi="Times New Roman" w:cs="Times New Roman"/>
+          <w:color w:val="00B050"/>
+        </w:rPr>
+        <w:t xml:space="preserve">é </w:t>
+      </w:r>
+      <w:r>
+        <w:rPr>
+          <w:rFonts w:ascii="Times New Roman" w:hAnsi="Times New Roman" w:cs="Times New Roman"/>
+          <w:color w:val="00B050"/>
+        </w:rPr>
+        <w:t>comumente</w:t>
+      </w:r>
+      <w:r>
+        <w:rPr>
+          <w:rFonts w:ascii="Times New Roman" w:hAnsi="Times New Roman" w:cs="Times New Roman"/>
+          <w:color w:val="00B050"/>
+        </w:rPr>
+        <w:t xml:space="preserve"> expressa em termos de p</w:t>
+      </w:r>
+      <w:r>
+        <w:rPr>
+          <w:rFonts w:ascii="Times New Roman" w:hAnsi="Times New Roman" w:cs="Times New Roman"/>
+          <w:color w:val="00B050"/>
+        </w:rPr>
+        <w:t>orcentagem de</w:t>
+      </w:r>
+      <w:r>
+        <w:rPr>
+          <w:rFonts w:ascii="Times New Roman" w:hAnsi="Times New Roman" w:cs="Times New Roman"/>
+          <w:color w:val="00B050"/>
+        </w:rPr>
+        <w:t xml:space="preserve"> código testado</w:t>
+      </w:r>
+      <w:r>
+        <w:rPr>
+          <w:rFonts w:ascii="Times New Roman" w:hAnsi="Times New Roman" w:cs="Times New Roman"/>
+          <w:color w:val="00B050"/>
+        </w:rPr>
+        <w:t xml:space="preserve"> </w:t>
+      </w:r>
+      <w:r>
+        <w:rPr>
+          <w:rFonts w:ascii="Times New Roman" w:hAnsi="Times New Roman" w:cs="Times New Roman"/>
+          <w:color w:val="00B050"/>
+        </w:rPr>
+        <w:t>e</w:t>
+      </w:r>
+      <w:r>
+        <w:rPr>
+          <w:rFonts w:ascii="Times New Roman" w:hAnsi="Times New Roman" w:cs="Times New Roman"/>
+          <w:color w:val="00B050"/>
+        </w:rPr>
+        <w:t>nquanto</w:t>
+      </w:r>
+      <w:r>
+        <w:rPr>
+          <w:rFonts w:ascii="Times New Roman" w:hAnsi="Times New Roman" w:cs="Times New Roman"/>
+          <w:color w:val="00B050"/>
+        </w:rPr>
+        <w:t xml:space="preserve"> cobertura de teste</w:t>
+      </w:r>
+      <w:r>
+        <w:rPr>
+          <w:rFonts w:ascii="Times New Roman" w:hAnsi="Times New Roman" w:cs="Times New Roman"/>
+          <w:color w:val="00B050"/>
+        </w:rPr>
+        <w:t xml:space="preserve"> de software e de validação do sistema pode ser um po</w:t>
+      </w:r>
+      <w:r>
+        <w:rPr>
+          <w:rFonts w:ascii="Times New Roman" w:hAnsi="Times New Roman" w:cs="Times New Roman"/>
+          <w:color w:val="00B050"/>
+        </w:rPr>
+        <w:t>rcentual de requisitos testados. Há uma necessidade de especificação de cobertura ou algum outro método para assegurar a suficiência de teste.</w:t>
       </w:r>
       <w:r>
         <w:rPr>
@@ -4238,261 +4412,6 @@
         </w:rPr>
         <w:t xml:space="preserve"> &gt;</w:t>
       </w:r>
-    </w:p>
-    <w:p>
-      <w:pPr>
-        <w:pStyle w:val="Ttulo2"/>
-        <w:ind w:firstLine="708"/>
-        <w:jc w:val="both"/>
-        <w:rPr>
-          <w:rFonts w:ascii="Times New Roman" w:hAnsi="Times New Roman" w:cs="Times New Roman"/>
-          <w:b/>
-          <w:color w:val="000000" w:themeColor="text1"/>
-        </w:rPr>
-      </w:pPr>
-      <w:r>
-        <w:rPr>
-          <w:rFonts w:ascii="Times New Roman" w:hAnsi="Times New Roman" w:cs="Times New Roman"/>
-          <w:b/>
-          <w:color w:val="000000" w:themeColor="text1"/>
-        </w:rPr>
-        <w:t>4.2</w:t>
-      </w:r>
-      <w:r>
-        <w:rPr>
-          <w:rFonts w:ascii="Times New Roman" w:hAnsi="Times New Roman" w:cs="Times New Roman"/>
-          <w:b/>
-          <w:color w:val="000000" w:themeColor="text1"/>
-        </w:rPr>
-        <w:t xml:space="preserve"> Cobertura de Teste</w:t>
-      </w:r>
-    </w:p>
-    <w:p>
-      <w:pPr>
-        <w:jc w:val="both"/>
-      </w:pPr>
-    </w:p>
-    <w:p>
-      <w:pPr>
-        <w:ind w:left="708" w:firstLine="708"/>
-        <w:jc w:val="both"/>
-        <w:rPr>
-          <w:rFonts w:ascii="Times New Roman" w:hAnsi="Times New Roman" w:cs="Times New Roman"/>
-          <w:color w:val="00B050"/>
-        </w:rPr>
-      </w:pPr>
-      <w:r>
-        <w:rPr>
-          <w:rFonts w:ascii="Times New Roman" w:hAnsi="Times New Roman" w:cs="Times New Roman"/>
-          <w:color w:val="00B050"/>
-        </w:rPr>
-        <w:t>&lt;. Especifique o</w:t>
-      </w:r>
-      <w:r>
-        <w:rPr>
-          <w:rFonts w:ascii="Times New Roman" w:hAnsi="Times New Roman" w:cs="Times New Roman"/>
-          <w:color w:val="00B050"/>
-        </w:rPr>
-        <w:t xml:space="preserve"> (s)</w:t>
-      </w:r>
-      <w:r>
-        <w:rPr>
-          <w:rFonts w:ascii="Times New Roman" w:hAnsi="Times New Roman" w:cs="Times New Roman"/>
-          <w:color w:val="00B050"/>
-        </w:rPr>
-        <w:t xml:space="preserve"> r</w:t>
-      </w:r>
-      <w:r>
-        <w:rPr>
-          <w:rFonts w:ascii="Times New Roman" w:hAnsi="Times New Roman" w:cs="Times New Roman"/>
-          <w:color w:val="00B050"/>
-        </w:rPr>
-        <w:t>equisito (s) para a cobertura de</w:t>
-      </w:r>
-      <w:r>
-        <w:rPr>
-          <w:rFonts w:ascii="Times New Roman" w:hAnsi="Times New Roman" w:cs="Times New Roman"/>
-          <w:color w:val="00B050"/>
-        </w:rPr>
-        <w:t xml:space="preserve"> teste. A cobertura de teste é uma indicação do grau em que o item d</w:t>
-      </w:r>
-      <w:r>
-        <w:rPr>
-          <w:rFonts w:ascii="Times New Roman" w:hAnsi="Times New Roman" w:cs="Times New Roman"/>
-          <w:color w:val="00B050"/>
-        </w:rPr>
-        <w:t>e teste foi atingido ou "coberto</w:t>
-      </w:r>
-      <w:r>
-        <w:rPr>
-          <w:rFonts w:ascii="Times New Roman" w:hAnsi="Times New Roman" w:cs="Times New Roman"/>
-          <w:color w:val="00B050"/>
-        </w:rPr>
-        <w:t>" pelos c</w:t>
-      </w:r>
-      <w:r>
-        <w:rPr>
-          <w:rFonts w:ascii="Times New Roman" w:hAnsi="Times New Roman" w:cs="Times New Roman"/>
-          <w:color w:val="00B050"/>
-        </w:rPr>
-        <w:t xml:space="preserve">asos de teste, incluindo </w:t>
-      </w:r>
-      <w:r>
-        <w:rPr>
-          <w:rFonts w:ascii="Times New Roman" w:hAnsi="Times New Roman" w:cs="Times New Roman"/>
-          <w:color w:val="00B050"/>
-        </w:rPr>
-        <w:t xml:space="preserve">amplitude e profundidade. O tipo de cobertura que é relevante varia com </w:t>
-      </w:r>
-      <w:r>
-        <w:rPr>
-          <w:rFonts w:ascii="Times New Roman" w:hAnsi="Times New Roman" w:cs="Times New Roman"/>
-          <w:color w:val="00B050"/>
-        </w:rPr>
-        <w:t>o</w:t>
-      </w:r>
-      <w:r>
-        <w:rPr>
-          <w:rFonts w:ascii="Times New Roman" w:hAnsi="Times New Roman" w:cs="Times New Roman"/>
-          <w:b/>
-          <w:color w:val="FF0000"/>
-        </w:rPr>
-        <w:t xml:space="preserve"> </w:t>
-      </w:r>
-      <w:r>
-        <w:rPr>
-          <w:rFonts w:ascii="Times New Roman" w:hAnsi="Times New Roman" w:cs="Times New Roman"/>
-          <w:color w:val="00B050"/>
-        </w:rPr>
-        <w:t>tipo de teste</w:t>
-      </w:r>
-      <w:r>
-        <w:rPr>
-          <w:rFonts w:ascii="Times New Roman" w:hAnsi="Times New Roman" w:cs="Times New Roman"/>
-          <w:color w:val="00B050"/>
-        </w:rPr>
-        <w:t xml:space="preserve">. </w:t>
-      </w:r>
-      <w:r>
-        <w:rPr>
-          <w:rFonts w:ascii="Times New Roman" w:hAnsi="Times New Roman" w:cs="Times New Roman"/>
-          <w:color w:val="00B050"/>
-        </w:rPr>
-        <w:t>Por exemplo,</w:t>
-      </w:r>
-      <w:r>
-        <w:rPr>
-          <w:rFonts w:ascii="Times New Roman" w:hAnsi="Times New Roman" w:cs="Times New Roman"/>
-          <w:color w:val="00B050"/>
-        </w:rPr>
-        <w:t xml:space="preserve"> </w:t>
-      </w:r>
-      <w:r>
-        <w:rPr>
-          <w:rFonts w:ascii="Times New Roman" w:hAnsi="Times New Roman" w:cs="Times New Roman"/>
-          <w:color w:val="00B050"/>
-        </w:rPr>
-        <w:t xml:space="preserve">uma </w:t>
-      </w:r>
-      <w:r>
-        <w:rPr>
-          <w:rFonts w:ascii="Times New Roman" w:hAnsi="Times New Roman" w:cs="Times New Roman"/>
-          <w:color w:val="00B050"/>
-        </w:rPr>
-        <w:t xml:space="preserve">cobertura de teste </w:t>
-      </w:r>
-      <w:r>
-        <w:rPr>
-          <w:rFonts w:ascii="Times New Roman" w:hAnsi="Times New Roman" w:cs="Times New Roman"/>
-          <w:color w:val="00B050"/>
-        </w:rPr>
-        <w:t xml:space="preserve">de unidade </w:t>
-      </w:r>
-      <w:r>
-        <w:rPr>
-          <w:rFonts w:ascii="Times New Roman" w:hAnsi="Times New Roman" w:cs="Times New Roman"/>
-          <w:color w:val="00B050"/>
-        </w:rPr>
-        <w:t xml:space="preserve">é </w:t>
-      </w:r>
-      <w:r>
-        <w:rPr>
-          <w:rFonts w:ascii="Times New Roman" w:hAnsi="Times New Roman" w:cs="Times New Roman"/>
-          <w:color w:val="00B050"/>
-        </w:rPr>
-        <w:t>comumente</w:t>
-      </w:r>
-      <w:r>
-        <w:rPr>
-          <w:rFonts w:ascii="Times New Roman" w:hAnsi="Times New Roman" w:cs="Times New Roman"/>
-          <w:color w:val="00B050"/>
-        </w:rPr>
-        <w:t xml:space="preserve"> expressa em termos de p</w:t>
-      </w:r>
-      <w:r>
-        <w:rPr>
-          <w:rFonts w:ascii="Times New Roman" w:hAnsi="Times New Roman" w:cs="Times New Roman"/>
-          <w:color w:val="00B050"/>
-        </w:rPr>
-        <w:t>orcentagem de</w:t>
-      </w:r>
-      <w:r>
-        <w:rPr>
-          <w:rFonts w:ascii="Times New Roman" w:hAnsi="Times New Roman" w:cs="Times New Roman"/>
-          <w:color w:val="00B050"/>
-        </w:rPr>
-        <w:t xml:space="preserve"> código testado</w:t>
-      </w:r>
-      <w:r>
-        <w:rPr>
-          <w:rFonts w:ascii="Times New Roman" w:hAnsi="Times New Roman" w:cs="Times New Roman"/>
-          <w:color w:val="00B050"/>
-        </w:rPr>
-        <w:t xml:space="preserve"> </w:t>
-      </w:r>
-      <w:r>
-        <w:rPr>
-          <w:rFonts w:ascii="Times New Roman" w:hAnsi="Times New Roman" w:cs="Times New Roman"/>
-          <w:color w:val="00B050"/>
-        </w:rPr>
-        <w:t>e</w:t>
-      </w:r>
-      <w:r>
-        <w:rPr>
-          <w:rFonts w:ascii="Times New Roman" w:hAnsi="Times New Roman" w:cs="Times New Roman"/>
-          <w:color w:val="00B050"/>
-        </w:rPr>
-        <w:t>nquanto</w:t>
-      </w:r>
-      <w:r>
-        <w:rPr>
-          <w:rFonts w:ascii="Times New Roman" w:hAnsi="Times New Roman" w:cs="Times New Roman"/>
-          <w:color w:val="00B050"/>
-        </w:rPr>
-        <w:t xml:space="preserve"> cobertura de teste</w:t>
-      </w:r>
-      <w:r>
-        <w:rPr>
-          <w:rFonts w:ascii="Times New Roman" w:hAnsi="Times New Roman" w:cs="Times New Roman"/>
-          <w:color w:val="00B050"/>
-        </w:rPr>
-        <w:t xml:space="preserve"> de software e de validação do sistema pode ser um po</w:t>
-      </w:r>
-      <w:r>
-        <w:rPr>
-          <w:rFonts w:ascii="Times New Roman" w:hAnsi="Times New Roman" w:cs="Times New Roman"/>
-          <w:color w:val="00B050"/>
-        </w:rPr>
-        <w:t>rcentual de requisitos testados. Há uma necessidade de especificação de cobertura ou algum outro método para assegurar a suficiência de teste.</w:t>
-      </w:r>
-      <w:r>
-        <w:rPr>
-          <w:rFonts w:ascii="Times New Roman" w:hAnsi="Times New Roman" w:cs="Times New Roman"/>
-          <w:color w:val="00B050"/>
-        </w:rPr>
-        <w:t xml:space="preserve"> &gt;</w:t>
-      </w:r>
-      <w:bookmarkEnd w:id="0"/>
     </w:p>
     <w:sectPr>
       <w:footerReference w:type="default" r:id="rId8"/>
@@ -4656,7 +4575,7 @@
             <w:rPr>
               <w:noProof/>
             </w:rPr>
-            <w:t>1</w:t>
+            <w:t>7</w:t>
           </w:r>
           <w:r>
             <w:fldChar w:fldCharType="end"/>
@@ -5704,7 +5623,7 @@
 </file>
 
 <file path=customXml/itemProps1.xml><?xml version="1.0" encoding="utf-8"?>
-<ds:datastoreItem xmlns:ds="http://schemas.openxmlformats.org/officeDocument/2006/customXml" ds:itemID="{E03EC418-A0A0-43D7-9319-F07F7A2E55D8}">
+<ds:datastoreItem xmlns:ds="http://schemas.openxmlformats.org/officeDocument/2006/customXml" ds:itemID="{532584BC-6D8D-4903-B6A5-E19689DA1DB8}">
   <ds:schemaRefs>
     <ds:schemaRef ds:uri="http://schemas.openxmlformats.org/officeDocument/2006/bibliography"/>
   </ds:schemaRefs>

</xml_diff>